<commit_message>
mengerjakan tugas fisika dan pkn, biologi otw
</commit_message>
<xml_diff>
--- a/tugas-fisika.docx
+++ b/tugas-fisika.docx
@@ -1,6 +1,6 @@
 
 <file path=word/document.xml><?xml version="1.0" encoding="utf-8"?>
-<w:document xmlns:ve="http://schemas.openxmlformats.org/markup-compatibility/2006" xmlns:o="urn:schemas-microsoft-com:office:office" xmlns:r="http://schemas.openxmlformats.org/officeDocument/2006/relationships" xmlns:m="http://schemas.openxmlformats.org/officeDocument/2006/math" xmlns:v="urn:schemas-microsoft-com:vml" xmlns:wp="http://schemas.openxmlformats.org/drawingml/2006/wordprocessingDrawing" xmlns:w10="urn:schemas-microsoft-com:office:word" xmlns:w="http://schemas.openxmlformats.org/wordprocessingml/2006/main" xmlns:wne="http://schemas.microsoft.com/office/word/2006/wordml">
+<w:document xmlns:wpc="http://schemas.microsoft.com/office/word/2010/wordprocessingCanvas" xmlns:mc="http://schemas.openxmlformats.org/markup-compatibility/2006" xmlns:o="urn:schemas-microsoft-com:office:office" xmlns:r="http://schemas.openxmlformats.org/officeDocument/2006/relationships" xmlns:m="http://schemas.openxmlformats.org/officeDocument/2006/math" xmlns:v="urn:schemas-microsoft-com:vml" xmlns:wp14="http://schemas.microsoft.com/office/word/2010/wordprocessingDrawing" xmlns:wp="http://schemas.openxmlformats.org/drawingml/2006/wordprocessingDrawing" xmlns:w10="urn:schemas-microsoft-com:office:word" xmlns:w="http://schemas.openxmlformats.org/wordprocessingml/2006/main" xmlns:w14="http://schemas.microsoft.com/office/word/2010/wordml" xmlns:wpg="http://schemas.microsoft.com/office/word/2010/wordprocessingGroup" xmlns:wpi="http://schemas.microsoft.com/office/word/2010/wordprocessingInk" xmlns:wne="http://schemas.microsoft.com/office/word/2006/wordml" xmlns:wps="http://schemas.microsoft.com/office/word/2010/wordprocessingShape" mc:Ignorable="w14 wp14">
   <w:body>
     <w:p>
       <w:pPr>
@@ -10,14 +10,200 @@
           <w:numId w:val="1"/>
         </w:numPr>
       </w:pPr>
-      <w:r>
-        <w:t>Seorang bapak berusia 60 tahun mengalami gangguan mata jarak jauh yang mampu dilihat sejauh 100 cm sementara sejauh yang</w:t>
-      </w:r>
-      <w:r>
-        <w:t xml:space="preserve"> tak</w:t>
-      </w:r>
-      <w:r>
-        <w:t xml:space="preserve"> mampu di lihat berjarak 10 meter hitung kuat lensa yang di butuhkan bapak tersebut.</w:t>
+      <w:proofErr w:type="spellStart"/>
+      <w:r>
+        <w:t>Seorang</w:t>
+      </w:r>
+      <w:proofErr w:type="spellEnd"/>
+      <w:r>
+        <w:t xml:space="preserve"> </w:t>
+      </w:r>
+      <w:proofErr w:type="spellStart"/>
+      <w:r>
+        <w:t>bapak</w:t>
+      </w:r>
+      <w:proofErr w:type="spellEnd"/>
+      <w:r>
+        <w:t xml:space="preserve"> </w:t>
+      </w:r>
+      <w:proofErr w:type="spellStart"/>
+      <w:r>
+        <w:t>berusia</w:t>
+      </w:r>
+      <w:proofErr w:type="spellEnd"/>
+      <w:r>
+        <w:t xml:space="preserve"> 60 </w:t>
+      </w:r>
+      <w:proofErr w:type="spellStart"/>
+      <w:r>
+        <w:t>tahun</w:t>
+      </w:r>
+      <w:proofErr w:type="spellEnd"/>
+      <w:r>
+        <w:t xml:space="preserve"> </w:t>
+      </w:r>
+      <w:proofErr w:type="spellStart"/>
+      <w:r>
+        <w:t>mengalami</w:t>
+      </w:r>
+      <w:proofErr w:type="spellEnd"/>
+      <w:r>
+        <w:t xml:space="preserve"> </w:t>
+      </w:r>
+      <w:proofErr w:type="spellStart"/>
+      <w:r>
+        <w:t>gangguan</w:t>
+      </w:r>
+      <w:proofErr w:type="spellEnd"/>
+      <w:r>
+        <w:t xml:space="preserve"> </w:t>
+      </w:r>
+      <w:proofErr w:type="spellStart"/>
+      <w:r>
+        <w:t>mata</w:t>
+      </w:r>
+      <w:proofErr w:type="spellEnd"/>
+      <w:r>
+        <w:t xml:space="preserve"> </w:t>
+      </w:r>
+      <w:proofErr w:type="spellStart"/>
+      <w:r>
+        <w:t>jarak</w:t>
+      </w:r>
+      <w:proofErr w:type="spellEnd"/>
+      <w:r>
+        <w:t xml:space="preserve"> </w:t>
+      </w:r>
+      <w:proofErr w:type="spellStart"/>
+      <w:r>
+        <w:t>jauh</w:t>
+      </w:r>
+      <w:proofErr w:type="spellEnd"/>
+      <w:r>
+        <w:t xml:space="preserve"> yang </w:t>
+      </w:r>
+      <w:proofErr w:type="spellStart"/>
+      <w:r>
+        <w:t>mampu</w:t>
+      </w:r>
+      <w:proofErr w:type="spellEnd"/>
+      <w:r>
+        <w:t xml:space="preserve"> </w:t>
+      </w:r>
+      <w:proofErr w:type="spellStart"/>
+      <w:r>
+        <w:t>dilihat</w:t>
+      </w:r>
+      <w:proofErr w:type="spellEnd"/>
+      <w:r>
+        <w:t xml:space="preserve"> </w:t>
+      </w:r>
+      <w:proofErr w:type="spellStart"/>
+      <w:r>
+        <w:t>sejauh</w:t>
+      </w:r>
+      <w:proofErr w:type="spellEnd"/>
+      <w:r>
+        <w:t xml:space="preserve"> 100 cm </w:t>
+      </w:r>
+      <w:proofErr w:type="spellStart"/>
+      <w:r>
+        <w:t>sementara</w:t>
+      </w:r>
+      <w:proofErr w:type="spellEnd"/>
+      <w:r>
+        <w:t xml:space="preserve"> </w:t>
+      </w:r>
+      <w:proofErr w:type="spellStart"/>
+      <w:r>
+        <w:t>sejauh</w:t>
+      </w:r>
+      <w:proofErr w:type="spellEnd"/>
+      <w:r>
+        <w:t xml:space="preserve"> yang</w:t>
+      </w:r>
+      <w:r>
+        <w:t xml:space="preserve"> </w:t>
+      </w:r>
+      <w:proofErr w:type="spellStart"/>
+      <w:r>
+        <w:t>tak</w:t>
+      </w:r>
+      <w:proofErr w:type="spellEnd"/>
+      <w:r>
+        <w:t xml:space="preserve"> </w:t>
+      </w:r>
+      <w:proofErr w:type="spellStart"/>
+      <w:r>
+        <w:t>mampu</w:t>
+      </w:r>
+      <w:proofErr w:type="spellEnd"/>
+      <w:r>
+        <w:t xml:space="preserve"> di </w:t>
+      </w:r>
+      <w:proofErr w:type="spellStart"/>
+      <w:r>
+        <w:t>lihat</w:t>
+      </w:r>
+      <w:proofErr w:type="spellEnd"/>
+      <w:r>
+        <w:t xml:space="preserve"> </w:t>
+      </w:r>
+      <w:proofErr w:type="spellStart"/>
+      <w:r>
+        <w:t>berjarak</w:t>
+      </w:r>
+      <w:proofErr w:type="spellEnd"/>
+      <w:r>
+        <w:t xml:space="preserve"> 10 meter </w:t>
+      </w:r>
+      <w:proofErr w:type="spellStart"/>
+      <w:r>
+        <w:t>hitung</w:t>
+      </w:r>
+      <w:proofErr w:type="spellEnd"/>
+      <w:r>
+        <w:t xml:space="preserve"> </w:t>
+      </w:r>
+      <w:proofErr w:type="spellStart"/>
+      <w:r>
+        <w:t>kuat</w:t>
+      </w:r>
+      <w:proofErr w:type="spellEnd"/>
+      <w:r>
+        <w:t xml:space="preserve"> </w:t>
+      </w:r>
+      <w:proofErr w:type="spellStart"/>
+      <w:r>
+        <w:t>lensa</w:t>
+      </w:r>
+      <w:proofErr w:type="spellEnd"/>
+      <w:r>
+        <w:t xml:space="preserve"> yang di </w:t>
+      </w:r>
+      <w:proofErr w:type="spellStart"/>
+      <w:r>
+        <w:t>butuhkan</w:t>
+      </w:r>
+      <w:proofErr w:type="spellEnd"/>
+      <w:r>
+        <w:t xml:space="preserve"> </w:t>
+      </w:r>
+      <w:proofErr w:type="spellStart"/>
+      <w:r>
+        <w:t>bapak</w:t>
+      </w:r>
+      <w:proofErr w:type="spellEnd"/>
+      <w:r>
+        <w:t xml:space="preserve"> </w:t>
+      </w:r>
+      <w:proofErr w:type="spellStart"/>
+      <w:r>
+        <w:t>tersebut</w:t>
+      </w:r>
+      <w:proofErr w:type="spellEnd"/>
+      <w:r>
+        <w:t>.</w:t>
       </w:r>
     </w:p>
     <w:p>
@@ -30,10 +216,18 @@
         <w:pStyle w:val="ListParagraph"/>
       </w:pPr>
       <w:r>
-        <w:t>Diket:</w:t>
-      </w:r>
-      <w:r>
-        <w:t>pr1 = 100cm</w:t>
+        <w:t>Diket</w:t>
+      </w:r>
+      <w:proofErr w:type="gramStart"/>
+      <w:r>
+        <w:t>:</w:t>
+      </w:r>
+      <w:r>
+        <w:t>pr1</w:t>
+      </w:r>
+      <w:proofErr w:type="gramEnd"/>
+      <w:r>
+        <w:t xml:space="preserve"> = 100cm</w:t>
       </w:r>
       <w:r>
         <w:t xml:space="preserve"> </w:t>
@@ -51,11 +245,21 @@
       <w:pPr>
         <w:pStyle w:val="ListParagraph"/>
       </w:pPr>
-      <w:r>
-        <w:t>Dita :</w:t>
-      </w:r>
-      <w:r>
-        <w:t>p=..?</w:t>
+      <w:proofErr w:type="spellStart"/>
+      <w:proofErr w:type="gramStart"/>
+      <w:r>
+        <w:t>Dita</w:t>
+      </w:r>
+      <w:proofErr w:type="spellEnd"/>
+      <w:r>
+        <w:t xml:space="preserve"> :</w:t>
+      </w:r>
+      <w:r>
+        <w:t>p</w:t>
+      </w:r>
+      <w:proofErr w:type="gramEnd"/>
+      <w:r>
+        <w:t>=..?</w:t>
       </w:r>
     </w:p>
     <w:p>
@@ -70,8 +274,13 @@
           <w:rFonts w:eastAsiaTheme="minorEastAsia"/>
         </w:rPr>
       </w:pPr>
-      <w:r>
-        <w:t>Jawab:</w:t>
+      <w:proofErr w:type="spellStart"/>
+      <w:r>
+        <w:t>Jawab</w:t>
+      </w:r>
+      <w:proofErr w:type="spellEnd"/>
+      <w:r>
+        <w:t>:</w:t>
       </w:r>
       <w:r>
         <w:t xml:space="preserve"> p=</w:t>
@@ -206,7 +415,21 @@
         <w:rPr>
           <w:rFonts w:eastAsiaTheme="minorEastAsia"/>
         </w:rPr>
-        <w:t>= -0,01 dioptri</w:t>
+        <w:t>= -0</w:t>
+      </w:r>
+      <w:proofErr w:type="gramStart"/>
+      <w:r>
+        <w:rPr>
+          <w:rFonts w:eastAsiaTheme="minorEastAsia"/>
+        </w:rPr>
+        <w:t>,01</w:t>
+      </w:r>
+      <w:proofErr w:type="gramEnd"/>
+      <w:r>
+        <w:rPr>
+          <w:rFonts w:eastAsiaTheme="minorEastAsia"/>
+        </w:rPr>
+        <w:t xml:space="preserve"> dioptri</w:t>
       </w:r>
     </w:p>
     <w:p>
@@ -236,48 +459,139 @@
           </v:shape>
         </w:pict>
       </w:r>
+      <w:proofErr w:type="spellStart"/>
+      <w:r>
+        <w:t>Siswa</w:t>
+      </w:r>
+      <w:proofErr w:type="spellEnd"/>
+      <w:r>
+        <w:t xml:space="preserve"> </w:t>
+      </w:r>
+      <w:proofErr w:type="spellStart"/>
+      <w:r>
+        <w:t>bermata</w:t>
+      </w:r>
+      <w:proofErr w:type="spellEnd"/>
+      <w:r>
+        <w:t xml:space="preserve"> normal </w:t>
+      </w:r>
+      <w:proofErr w:type="spellStart"/>
+      <w:r>
+        <w:t>mengmati</w:t>
+      </w:r>
+      <w:proofErr w:type="spellEnd"/>
+      <w:r>
+        <w:t xml:space="preserve"> </w:t>
+      </w:r>
+      <w:proofErr w:type="spellStart"/>
+      <w:r>
+        <w:t>preparat</w:t>
+      </w:r>
+      <w:proofErr w:type="spellEnd"/>
+      <w:r>
+        <w:t xml:space="preserve"> </w:t>
+      </w:r>
+      <w:proofErr w:type="spellStart"/>
+      <w:r>
+        <w:t>menggunakan</w:t>
+      </w:r>
+      <w:proofErr w:type="spellEnd"/>
+      <w:r>
+        <w:t xml:space="preserve"> </w:t>
+      </w:r>
+      <w:proofErr w:type="spellStart"/>
+      <w:r>
+        <w:t>mikroskop</w:t>
+      </w:r>
+      <w:proofErr w:type="spellEnd"/>
+      <w:r>
+        <w:t xml:space="preserve">. Proses </w:t>
+      </w:r>
+      <w:proofErr w:type="spellStart"/>
+      <w:r>
+        <w:t>pembentukan</w:t>
+      </w:r>
+      <w:proofErr w:type="spellEnd"/>
+      <w:r>
+        <w:t xml:space="preserve"> </w:t>
+      </w:r>
+      <w:proofErr w:type="spellStart"/>
+      <w:r>
+        <w:t>bayangan</w:t>
+      </w:r>
+      <w:proofErr w:type="spellEnd"/>
+      <w:r>
+        <w:t xml:space="preserve"> </w:t>
+      </w:r>
+      <w:proofErr w:type="spellStart"/>
+      <w:r>
+        <w:t>preparat</w:t>
+      </w:r>
+      <w:proofErr w:type="spellEnd"/>
+      <w:r>
+        <w:t xml:space="preserve"> di </w:t>
+      </w:r>
+      <w:proofErr w:type="spellStart"/>
+      <w:r>
+        <w:t>tampilkan</w:t>
+      </w:r>
+      <w:proofErr w:type="spellEnd"/>
+      <w:r>
+        <w:t xml:space="preserve"> </w:t>
+      </w:r>
+      <w:proofErr w:type="spellStart"/>
+      <w:r>
+        <w:t>sebagai</w:t>
+      </w:r>
+      <w:proofErr w:type="spellEnd"/>
+      <w:r>
+        <w:t xml:space="preserve"> </w:t>
+      </w:r>
+      <w:proofErr w:type="spellStart"/>
+      <w:r>
+        <w:t>berikut</w:t>
+      </w:r>
+      <w:proofErr w:type="spellEnd"/>
+      <w:r>
+        <w:t>.</w:t>
+      </w:r>
+    </w:p>
+    <w:p/>
+    <w:p>
       <w:r>
         <w:rPr>
           <w:noProof/>
+          <w:lang w:val="en-ID" w:eastAsia="en-ID"/>
         </w:rPr>
         <w:pict>
-          <v:shape id="_x0000_s1028" type="#_x0000_t32" style="position:absolute;left:0;text-align:left;margin-left:234pt;margin-top:74.45pt;width:0;height:108pt;z-index:251660288" o:connectortype="straight">
-            <v:stroke startarrow="block" endarrow="block"/>
-          </v:shape>
-        </w:pict>
-      </w:r>
-      <w:r>
-        <w:rPr>
-          <w:noProof/>
-        </w:rPr>
-        <w:pict>
-          <v:shape id="_x0000_s1026" type="#_x0000_t32" style="position:absolute;left:0;text-align:left;margin-left:73.3pt;margin-top:128.45pt;width:259.7pt;height:0;z-index:251658240" o:connectortype="straight"/>
-        </w:pict>
-      </w:r>
-      <w:r>
-        <w:t>Siswa bermata normal mengmati preparat menggunakan mikroskop. Proses pembentukan bayangan preparat di tampilkan sebagai berikut.</w:t>
-      </w:r>
-    </w:p>
-    <w:p/>
-    <w:p>
-      <w:r>
-        <w:rPr>
-          <w:noProof/>
-        </w:rPr>
-        <w:pict>
-          <v:shape id="_x0000_s1027" type="#_x0000_t32" style="position:absolute;margin-left:2in;margin-top:8.1pt;width:0;height:108pt;z-index:251659264" o:connectortype="straight">
-            <v:stroke startarrow="block" endarrow="block"/>
-          </v:shape>
-        </w:pict>
-      </w:r>
-      <w:r>
-        <w:rPr>
-          <w:noProof/>
-        </w:rPr>
-        <w:pict>
-          <v:shape id="_x0000_s1036" type="#_x0000_t32" style="position:absolute;margin-left:189pt;margin-top:24.8pt;width:108pt;height:63pt;flip:y;z-index:251665408" o:connectortype="straight">
-            <v:stroke endarrow="block"/>
-          </v:shape>
+          <v:group id="_x0000_s1053" style="position:absolute;margin-left:73.3pt;margin-top:8.1pt;width:277.7pt;height:133.7pt;z-index:251671552" coordorigin="2906,7690" coordsize="5554,2674">
+            <v:shape id="_x0000_s1038" type="#_x0000_t32" style="position:absolute;left:3240;top:9310;width:2880;height:1054;flip:y" o:connectortype="straight">
+              <v:stroke dashstyle="dash"/>
+            </v:shape>
+            <v:group id="_x0000_s1052" style="position:absolute;left:2906;top:7690;width:5554;height:2674" coordorigin="2906,7690" coordsize="5554,2674">
+              <v:shape id="_x0000_s1026" type="#_x0000_t32" style="position:absolute;left:2906;top:8770;width:5194;height:0" o:connectortype="straight"/>
+              <v:shape id="_x0000_s1027" type="#_x0000_t32" style="position:absolute;left:4320;top:7690;width:0;height:2160" o:connectortype="straight">
+                <v:stroke startarrow="block" endarrow="block"/>
+              </v:shape>
+              <v:shape id="_x0000_s1028" type="#_x0000_t32" style="position:absolute;left:6120;top:7690;width:0;height:2160" o:connectortype="straight">
+                <v:stroke startarrow="block" endarrow="block"/>
+              </v:shape>
+              <v:shape id="_x0000_s1034" type="#_x0000_t32" style="position:absolute;left:3240;top:8770;width:0;height:1594" o:connectortype="straight">
+                <v:stroke endarrow="block"/>
+              </v:shape>
+              <v:shape id="_x0000_s1036" type="#_x0000_t32" style="position:absolute;left:5220;top:8024;width:2160;height:1260;flip:y" o:connectortype="straight">
+                <v:stroke endarrow="block"/>
+              </v:shape>
+              <v:shape id="_x0000_s1039" type="#_x0000_t32" style="position:absolute;left:6120;top:8409;width:2340;height:900;flip:y" o:connectortype="straight">
+                <v:stroke endarrow="block"/>
+              </v:shape>
+              <v:shape id="_x0000_s1041" type="#_x0000_t32" style="position:absolute;left:3600;top:8410;width:1800;height:950" o:connectortype="straight"/>
+              <v:shape id="_x0000_s1043" type="#_x0000_t32" style="position:absolute;left:3600;top:8410;width:360;height:0" o:connectortype="straight">
+                <v:stroke endarrow="block"/>
+              </v:shape>
+              <v:shape id="_x0000_s1044" type="#_x0000_t32" style="position:absolute;left:3960;top:8410;width:360;height:0" o:connectortype="straight"/>
+            </v:group>
+          </v:group>
         </w:pict>
       </w:r>
     </w:p>
@@ -288,42 +602,6 @@
         </w:rPr>
         <w:pict>
           <v:shape id="_x0000_s1045" type="#_x0000_t32" style="position:absolute;margin-left:2in;margin-top:18.65pt;width:54pt;height:56.55pt;z-index:251673600" o:connectortype="straight"/>
-        </w:pict>
-      </w:r>
-      <w:r>
-        <w:rPr>
-          <w:noProof/>
-        </w:rPr>
-        <w:pict>
-          <v:shape id="_x0000_s1044" type="#_x0000_t32" style="position:absolute;margin-left:126pt;margin-top:18.7pt;width:18pt;height:0;z-index:251672576" o:connectortype="straight"/>
-        </w:pict>
-      </w:r>
-      <w:r>
-        <w:rPr>
-          <w:noProof/>
-        </w:rPr>
-        <w:pict>
-          <v:shape id="_x0000_s1043" type="#_x0000_t32" style="position:absolute;margin-left:108pt;margin-top:18.7pt;width:18pt;height:0;z-index:251671552" o:connectortype="straight">
-            <v:stroke endarrow="block"/>
-          </v:shape>
-        </w:pict>
-      </w:r>
-      <w:r>
-        <w:rPr>
-          <w:noProof/>
-        </w:rPr>
-        <w:pict>
-          <v:shape id="_x0000_s1041" type="#_x0000_t32" style="position:absolute;margin-left:108pt;margin-top:18.7pt;width:90pt;height:47.5pt;z-index:251670528" o:connectortype="straight"/>
-        </w:pict>
-      </w:r>
-      <w:r>
-        <w:rPr>
-          <w:noProof/>
-        </w:rPr>
-        <w:pict>
-          <v:shape id="_x0000_s1039" type="#_x0000_t32" style="position:absolute;margin-left:234pt;margin-top:18.65pt;width:117pt;height:45pt;flip:y;z-index:251668480" o:connectortype="straight">
-            <v:stroke endarrow="block"/>
-          </v:shape>
         </w:pict>
       </w:r>
     </w:p>
@@ -338,9 +616,10 @@
             <v:path gradientshapeok="t" o:connecttype="rect"/>
           </v:shapetype>
           <v:shape id="_x0000_s1050" type="#_x0000_t202" style="position:absolute;margin-left:279pt;margin-top:13.75pt;width:54pt;height:27pt;z-index:251676672" filled="f" stroked="f">
-            <v:textbox>
+            <v:textbox style="mso-next-textbox:#_x0000_s1050">
               <w:txbxContent>
                 <w:p>
+                  <w:proofErr w:type="spellStart"/>
                   <w:r>
                     <w:t>F</w:t>
                   </w:r>
@@ -350,6 +629,7 @@
                     </w:rPr>
                     <w:t>ok</w:t>
                   </w:r>
+                  <w:proofErr w:type="spellEnd"/>
                   <w:r>
                     <w:t>=5cm</w:t>
                   </w:r>
@@ -365,7 +645,7 @@
         </w:rPr>
         <w:pict>
           <v:shape id="_x0000_s1049" type="#_x0000_t202" style="position:absolute;margin-left:153pt;margin-top:11.25pt;width:1in;height:54pt;z-index:251675648" filled="f" stroked="f">
-            <v:textbox>
+            <v:textbox style="mso-next-textbox:#_x0000_s1049">
               <w:txbxContent>
                 <w:p>
                   <w:pPr>
@@ -373,6 +653,7 @@
                       <w:vertAlign w:val="subscript"/>
                     </w:rPr>
                   </w:pPr>
+                  <w:proofErr w:type="gramStart"/>
                   <w:r>
                     <w:t>f</w:t>
                   </w:r>
@@ -382,6 +663,7 @@
                     </w:rPr>
                     <w:t>ob</w:t>
                   </w:r>
+                  <w:proofErr w:type="gramEnd"/>
                 </w:p>
                 <w:p/>
               </w:txbxContent>
@@ -395,7 +677,7 @@
         </w:rPr>
         <w:pict>
           <v:shape id="_x0000_s1047" type="#_x0000_t202" style="position:absolute;margin-left:117pt;margin-top:13.75pt;width:45pt;height:27pt;z-index:251674624" filled="f" stroked="f">
-            <v:textbox>
+            <v:textbox style="mso-next-textbox:#_x0000_s1047">
               <w:txbxContent>
                 <w:p>
                   <w:pPr>
@@ -403,6 +685,7 @@
                       <w:vertAlign w:val="subscript"/>
                     </w:rPr>
                   </w:pPr>
+                  <w:proofErr w:type="gramStart"/>
                   <w:r>
                     <w:t>f</w:t>
                   </w:r>
@@ -412,6 +695,7 @@
                     </w:rPr>
                     <w:t>ob</w:t>
                   </w:r>
+                  <w:proofErr w:type="gramEnd"/>
                 </w:p>
               </w:txbxContent>
             </v:textbox>
@@ -436,28 +720,8 @@
           </v:shape>
         </w:pict>
       </w:r>
-      <w:r>
-        <w:rPr>
-          <w:noProof/>
-        </w:rPr>
-        <w:pict>
-          <v:shape id="_x0000_s1034" type="#_x0000_t32" style="position:absolute;margin-left:90pt;margin-top:11.25pt;width:0;height:79.7pt;z-index:251663360" o:connectortype="straight">
-            <v:stroke endarrow="block"/>
-          </v:shape>
-        </w:pict>
-      </w:r>
-    </w:p>
-    <w:p>
-      <w:r>
-        <w:rPr>
-          <w:noProof/>
-        </w:rPr>
-        <w:pict>
-          <v:shape id="_x0000_s1038" type="#_x0000_t32" style="position:absolute;margin-left:90pt;margin-top:12.8pt;width:2in;height:52.7pt;flip:y;z-index:251667456" o:connectortype="straight">
-            <v:stroke dashstyle="dash"/>
-          </v:shape>
-        </w:pict>
-      </w:r>
+    </w:p>
+    <w:p>
       <w:r>
         <w:rPr>
           <w:noProof/>
@@ -492,79 +756,6 @@
         <w:tabs>
           <w:tab w:val="left" w:pos="7991"/>
         </w:tabs>
-      </w:pPr>
-    </w:p>
-    <w:p>
-      <w:pPr>
-        <w:tabs>
-          <w:tab w:val="left" w:pos="7991"/>
-        </w:tabs>
-        <w:spacing w:after="0" w:line="240" w:lineRule="auto"/>
-        <w:rPr>
-          <w:b/>
-        </w:rPr>
-      </w:pPr>
-      <w:r>
-        <w:rPr>
-          <w:b/>
-        </w:rPr>
-        <w:t>Keterangan</w:t>
-      </w:r>
-    </w:p>
-    <w:p>
-      <w:pPr>
-        <w:tabs>
-          <w:tab w:val="left" w:pos="7991"/>
-        </w:tabs>
-        <w:spacing w:after="0" w:line="240" w:lineRule="auto"/>
-      </w:pPr>
-      <w:r>
-        <w:t>F</w:t>
-      </w:r>
-      <w:r>
-        <w:rPr>
-          <w:vertAlign w:val="subscript"/>
-        </w:rPr>
-        <w:t>ob</w:t>
-      </w:r>
-      <w:r>
-        <w:t xml:space="preserve"> =2cm</w:t>
-      </w:r>
-    </w:p>
-    <w:p>
-      <w:pPr>
-        <w:tabs>
-          <w:tab w:val="left" w:pos="7991"/>
-        </w:tabs>
-        <w:spacing w:after="0" w:line="240" w:lineRule="auto"/>
-      </w:pPr>
-      <w:r>
-        <w:t>S</w:t>
-      </w:r>
-      <w:r>
-        <w:rPr>
-          <w:vertAlign w:val="subscript"/>
-        </w:rPr>
-        <w:t xml:space="preserve">ob </w:t>
-      </w:r>
-      <w:r>
-        <w:t>=2,5cm</w:t>
-      </w:r>
-    </w:p>
-    <w:p>
-      <w:pPr>
-        <w:tabs>
-          <w:tab w:val="left" w:pos="7991"/>
-        </w:tabs>
-        <w:spacing w:after="0" w:line="240" w:lineRule="auto"/>
-      </w:pPr>
-    </w:p>
-    <w:p>
-      <w:pPr>
-        <w:tabs>
-          <w:tab w:val="left" w:pos="7991"/>
-        </w:tabs>
-        <w:spacing w:after="0" w:line="240" w:lineRule="auto"/>
         <w:sectPr>
           <w:pgSz w:w="12240" w:h="15840"/>
           <w:pgMar w:top="1440" w:right="1440" w:bottom="1440" w:left="1440" w:header="720" w:footer="720" w:gutter="0"/>
@@ -578,22 +769,110 @@
         <w:tabs>
           <w:tab w:val="left" w:pos="7991"/>
         </w:tabs>
-        <w:spacing w:after="0" w:line="240" w:lineRule="auto"/>
-      </w:pPr>
+      </w:pPr>
+    </w:p>
+    <w:p>
+      <w:pPr>
+        <w:tabs>
+          <w:tab w:val="left" w:pos="7991"/>
+        </w:tabs>
+        <w:spacing w:after="0" w:line="240" w:lineRule="auto"/>
+        <w:rPr>
+          <w:b/>
+        </w:rPr>
+      </w:pPr>
+      <w:proofErr w:type="spellStart"/>
+      <w:r>
+        <w:rPr>
+          <w:b/>
+        </w:rPr>
+        <w:t>Keterangan</w:t>
+      </w:r>
+      <w:proofErr w:type="spellEnd"/>
+    </w:p>
+    <w:p>
+      <w:pPr>
+        <w:tabs>
+          <w:tab w:val="left" w:pos="7991"/>
+        </w:tabs>
+        <w:spacing w:after="0" w:line="240" w:lineRule="auto"/>
+      </w:pPr>
+      <w:r>
+        <w:t>F</w:t>
+      </w:r>
+      <w:r>
+        <w:rPr>
+          <w:vertAlign w:val="subscript"/>
+        </w:rPr>
+        <w:t>ob</w:t>
+      </w:r>
+      <w:r>
+        <w:t xml:space="preserve"> =2cm</w:t>
+      </w:r>
+    </w:p>
+    <w:p>
+      <w:pPr>
+        <w:tabs>
+          <w:tab w:val="left" w:pos="7991"/>
+        </w:tabs>
+        <w:spacing w:after="0" w:line="240" w:lineRule="auto"/>
+      </w:pPr>
+      <w:r>
+        <w:t>S</w:t>
+      </w:r>
+      <w:r>
+        <w:rPr>
+          <w:vertAlign w:val="subscript"/>
+        </w:rPr>
+        <w:t xml:space="preserve">ob </w:t>
+      </w:r>
+      <w:r>
+        <w:t>=2,5cm</w:t>
+      </w:r>
+    </w:p>
+    <w:p>
+      <w:pPr>
+        <w:tabs>
+          <w:tab w:val="left" w:pos="7991"/>
+        </w:tabs>
+        <w:spacing w:after="0" w:line="240" w:lineRule="auto"/>
+        <w:sectPr>
+          <w:type w:val="continuous"/>
+          <w:pgSz w:w="12240" w:h="15840"/>
+          <w:pgMar w:top="1440" w:right="1440" w:bottom="1440" w:left="1440" w:header="720" w:footer="720" w:gutter="0"/>
+          <w:cols w:num="2" w:space="720"/>
+          <w:docGrid w:linePitch="360"/>
+        </w:sectPr>
+      </w:pPr>
+    </w:p>
+    <w:p>
+      <w:pPr>
+        <w:tabs>
+          <w:tab w:val="left" w:pos="7991"/>
+        </w:tabs>
+        <w:spacing w:after="0" w:line="240" w:lineRule="auto"/>
+      </w:pPr>
+      <w:proofErr w:type="spellStart"/>
       <w:r>
         <w:lastRenderedPageBreak/>
         <w:t>Jawab</w:t>
       </w:r>
-    </w:p>
-    <w:p>
-      <w:pPr>
-        <w:tabs>
-          <w:tab w:val="left" w:pos="7991"/>
-        </w:tabs>
-        <w:spacing w:after="0" w:line="240" w:lineRule="auto"/>
-      </w:pPr>
-      <w:r>
-        <w:t>Diket:</w:t>
+      <w:proofErr w:type="spellEnd"/>
+    </w:p>
+    <w:p>
+      <w:pPr>
+        <w:tabs>
+          <w:tab w:val="left" w:pos="7991"/>
+        </w:tabs>
+        <w:spacing w:after="0" w:line="240" w:lineRule="auto"/>
+      </w:pPr>
+      <w:proofErr w:type="spellStart"/>
+      <w:r>
+        <w:t>Diket</w:t>
+      </w:r>
+      <w:proofErr w:type="spellEnd"/>
+      <w:r>
+        <w:t>:</w:t>
       </w:r>
     </w:p>
     <w:p>
@@ -643,6 +922,7 @@
         </w:tabs>
         <w:spacing w:after="0" w:line="240" w:lineRule="auto"/>
       </w:pPr>
+      <w:proofErr w:type="spellStart"/>
       <w:r>
         <w:t>F</w:t>
       </w:r>
@@ -652,6 +932,7 @@
         </w:rPr>
         <w:t>ok</w:t>
       </w:r>
+      <w:proofErr w:type="spellEnd"/>
       <w:r>
         <w:t xml:space="preserve"> =25cm</w:t>
       </w:r>
@@ -663,8 +944,17 @@
         </w:tabs>
         <w:spacing w:after="0" w:line="240" w:lineRule="auto"/>
       </w:pPr>
-      <w:r>
-        <w:t>Dita: m</w:t>
+      <w:proofErr w:type="spellStart"/>
+      <w:r>
+        <w:t>Dita</w:t>
+      </w:r>
+      <w:proofErr w:type="spellEnd"/>
+      <w:r>
+        <w:t xml:space="preserve">: </w:t>
+      </w:r>
+      <w:proofErr w:type="spellStart"/>
+      <w:r>
+        <w:t>m</w:t>
       </w:r>
       <w:r>
         <w:rPr>
@@ -672,6 +962,7 @@
         </w:rPr>
         <w:t>tot</w:t>
       </w:r>
+      <w:proofErr w:type="spellEnd"/>
       <w:r>
         <w:t>..?</w:t>
       </w:r>
@@ -686,8 +977,13 @@
           <w:rFonts w:eastAsiaTheme="minorEastAsia"/>
         </w:rPr>
       </w:pPr>
-      <w:r>
-        <w:t>Jawab:</w:t>
+      <w:proofErr w:type="spellStart"/>
+      <w:r>
+        <w:t>Jawab</w:t>
+      </w:r>
+      <w:proofErr w:type="spellEnd"/>
+      <w:r>
+        <w:t>:</w:t>
       </w:r>
       <m:oMath>
         <m:f>
@@ -973,14 +1269,31 @@
         <w:rPr>
           <w:rFonts w:eastAsiaTheme="minorEastAsia"/>
         </w:rPr>
-        <w:t xml:space="preserve">             s`</w:t>
-      </w:r>
+        <w:t xml:space="preserve">             </w:t>
+      </w:r>
+      <w:proofErr w:type="spellStart"/>
+      <w:proofErr w:type="gramStart"/>
+      <w:r>
+        <w:rPr>
+          <w:rFonts w:eastAsiaTheme="minorEastAsia"/>
+        </w:rPr>
+        <w:t>s`</w:t>
+      </w:r>
+      <w:proofErr w:type="gramEnd"/>
       <w:r>
         <w:rPr>
           <w:rFonts w:eastAsiaTheme="minorEastAsia"/>
           <w:vertAlign w:val="subscript"/>
         </w:rPr>
-        <w:t>ob = 10 cm</w:t>
+        <w:t>ob</w:t>
+      </w:r>
+      <w:proofErr w:type="spellEnd"/>
+      <w:r>
+        <w:rPr>
+          <w:rFonts w:eastAsiaTheme="minorEastAsia"/>
+          <w:vertAlign w:val="subscript"/>
+        </w:rPr>
+        <w:t xml:space="preserve"> = 10 cm</w:t>
       </w:r>
     </w:p>
     <w:p>
@@ -1113,6 +1426,8 @@
           <w:rFonts w:eastAsiaTheme="minorEastAsia"/>
         </w:rPr>
       </w:pPr>
+      <w:proofErr w:type="spellStart"/>
+      <w:proofErr w:type="gramStart"/>
       <w:r>
         <w:rPr>
           <w:rFonts w:eastAsiaTheme="minorEastAsia"/>
@@ -1126,6 +1441,8 @@
         </w:rPr>
         <w:t>ok</w:t>
       </w:r>
+      <w:proofErr w:type="spellEnd"/>
+      <w:proofErr w:type="gramEnd"/>
       <w:r>
         <w:rPr>
           <w:rFonts w:eastAsiaTheme="minorEastAsia"/>
@@ -1242,6 +1559,8 @@
         </w:tabs>
         <w:spacing w:after="0" w:line="240" w:lineRule="auto"/>
       </w:pPr>
+      <w:proofErr w:type="spellStart"/>
+      <w:proofErr w:type="gramStart"/>
       <w:r>
         <w:rPr>
           <w:rFonts w:eastAsiaTheme="minorEastAsia"/>
@@ -1253,7 +1572,16 @@
           <w:rFonts w:eastAsiaTheme="minorEastAsia"/>
           <w:vertAlign w:val="subscript"/>
         </w:rPr>
-        <w:t xml:space="preserve">tot= </w:t>
+        <w:t>tot</w:t>
+      </w:r>
+      <w:proofErr w:type="spellEnd"/>
+      <w:proofErr w:type="gramEnd"/>
+      <w:r>
+        <w:rPr>
+          <w:rFonts w:eastAsiaTheme="minorEastAsia"/>
+          <w:vertAlign w:val="subscript"/>
+        </w:rPr>
+        <w:t xml:space="preserve">= </w:t>
       </w:r>
       <w:r>
         <w:t>m</w:t>
@@ -1264,6 +1592,7 @@
         </w:rPr>
         <w:t xml:space="preserve">ob x </w:t>
       </w:r>
+      <w:proofErr w:type="spellStart"/>
       <w:r>
         <w:rPr>
           <w:rFonts w:eastAsiaTheme="minorEastAsia"/>
@@ -1275,7 +1604,15 @@
           <w:rFonts w:eastAsiaTheme="minorEastAsia"/>
           <w:vertAlign w:val="subscript"/>
         </w:rPr>
-        <w:t xml:space="preserve">ok </w:t>
+        <w:t>ok</w:t>
+      </w:r>
+      <w:proofErr w:type="spellEnd"/>
+      <w:r>
+        <w:rPr>
+          <w:rFonts w:eastAsiaTheme="minorEastAsia"/>
+          <w:vertAlign w:val="subscript"/>
+        </w:rPr>
+        <w:t xml:space="preserve"> </w:t>
       </w:r>
       <w:r>
         <w:rPr>
@@ -1290,89 +1627,8 @@
           <w:tab w:val="left" w:pos="7991"/>
         </w:tabs>
         <w:spacing w:after="0" w:line="240" w:lineRule="auto"/>
-      </w:pPr>
-    </w:p>
-    <w:p>
-      <w:pPr>
-        <w:tabs>
-          <w:tab w:val="left" w:pos="7991"/>
-        </w:tabs>
-        <w:spacing w:after="0" w:line="240" w:lineRule="auto"/>
-      </w:pPr>
-    </w:p>
-    <w:p>
-      <w:pPr>
-        <w:tabs>
-          <w:tab w:val="left" w:pos="7991"/>
-        </w:tabs>
-        <w:spacing w:after="0" w:line="240" w:lineRule="auto"/>
-      </w:pPr>
-    </w:p>
-    <w:p>
-      <w:pPr>
-        <w:tabs>
-          <w:tab w:val="left" w:pos="7991"/>
-        </w:tabs>
-        <w:spacing w:after="0" w:line="240" w:lineRule="auto"/>
-      </w:pPr>
-    </w:p>
-    <w:p>
-      <w:pPr>
-        <w:tabs>
-          <w:tab w:val="left" w:pos="7991"/>
-        </w:tabs>
-        <w:spacing w:after="0" w:line="240" w:lineRule="auto"/>
-      </w:pPr>
-    </w:p>
-    <w:p>
-      <w:pPr>
-        <w:tabs>
-          <w:tab w:val="left" w:pos="7991"/>
-        </w:tabs>
-        <w:spacing w:after="0" w:line="240" w:lineRule="auto"/>
-      </w:pPr>
-    </w:p>
-    <w:p>
-      <w:pPr>
-        <w:tabs>
-          <w:tab w:val="left" w:pos="7991"/>
-        </w:tabs>
-        <w:spacing w:after="0" w:line="240" w:lineRule="auto"/>
-      </w:pPr>
-    </w:p>
-    <w:p>
-      <w:pPr>
-        <w:tabs>
-          <w:tab w:val="left" w:pos="7991"/>
-        </w:tabs>
-        <w:spacing w:after="0" w:line="240" w:lineRule="auto"/>
-      </w:pPr>
-    </w:p>
-    <w:p>
-      <w:pPr>
-        <w:tabs>
-          <w:tab w:val="left" w:pos="7991"/>
-        </w:tabs>
-        <w:spacing w:after="0" w:line="240" w:lineRule="auto"/>
-      </w:pPr>
-    </w:p>
-    <w:p>
-      <w:pPr>
-        <w:tabs>
-          <w:tab w:val="left" w:pos="7991"/>
-        </w:tabs>
-        <w:spacing w:after="0" w:line="240" w:lineRule="auto"/>
-      </w:pPr>
-    </w:p>
-    <w:p>
-      <w:pPr>
-        <w:tabs>
-          <w:tab w:val="left" w:pos="7991"/>
-        </w:tabs>
-        <w:spacing w:after="0" w:line="240" w:lineRule="auto"/>
         <w:sectPr>
-          <w:type w:val="continuous"/>
-          <w:pgSz w:w="12240" w:h="15840"/>
+          <w:pgSz w:w="12240" w:h="20160" w:code="5"/>
           <w:pgMar w:top="1440" w:right="1440" w:bottom="1440" w:left="1440" w:header="720" w:footer="720" w:gutter="0"/>
           <w:cols w:num="2" w:space="720"/>
           <w:docGrid w:linePitch="360"/>
@@ -1386,13 +1642,625 @@
         </w:tabs>
         <w:spacing w:after="0" w:line="240" w:lineRule="auto"/>
       </w:pPr>
+    </w:p>
+    <w:p>
+      <w:pPr>
+        <w:pStyle w:val="ListParagraph"/>
+        <w:tabs>
+          <w:tab w:val="left" w:pos="7991"/>
+        </w:tabs>
+        <w:spacing w:after="0" w:line="240" w:lineRule="auto"/>
+      </w:pPr>
+    </w:p>
+    <w:p>
+      <w:pPr>
+        <w:pStyle w:val="ListParagraph"/>
+        <w:tabs>
+          <w:tab w:val="left" w:pos="7991"/>
+        </w:tabs>
+        <w:spacing w:after="0" w:line="240" w:lineRule="auto"/>
+      </w:pPr>
+    </w:p>
+    <w:p>
+      <w:pPr>
+        <w:pStyle w:val="ListParagraph"/>
+        <w:tabs>
+          <w:tab w:val="left" w:pos="7991"/>
+        </w:tabs>
+        <w:spacing w:after="0" w:line="240" w:lineRule="auto"/>
+      </w:pPr>
+      <w:proofErr w:type="spellStart"/>
+      <w:proofErr w:type="gramStart"/>
+      <w:r>
+        <w:t>nama</w:t>
+      </w:r>
+      <w:proofErr w:type="spellEnd"/>
+      <w:proofErr w:type="gramEnd"/>
+      <w:r>
+        <w:t xml:space="preserve">: </w:t>
+      </w:r>
+      <w:proofErr w:type="spellStart"/>
+      <w:r>
+        <w:t>wisnu</w:t>
+      </w:r>
+      <w:proofErr w:type="spellEnd"/>
+      <w:r>
+        <w:t xml:space="preserve"> raga</w:t>
+      </w:r>
+    </w:p>
+    <w:p>
+      <w:pPr>
+        <w:pStyle w:val="ListParagraph"/>
+        <w:tabs>
+          <w:tab w:val="left" w:pos="7991"/>
+        </w:tabs>
+        <w:spacing w:after="0" w:line="240" w:lineRule="auto"/>
+      </w:pPr>
+      <w:proofErr w:type="spellStart"/>
+      <w:proofErr w:type="gramStart"/>
+      <w:r>
+        <w:t>kelas</w:t>
+      </w:r>
+      <w:proofErr w:type="spellEnd"/>
+      <w:proofErr w:type="gramEnd"/>
+      <w:r>
+        <w:t xml:space="preserve">: XI </w:t>
+      </w:r>
+      <w:proofErr w:type="spellStart"/>
+      <w:r>
+        <w:t>ipa</w:t>
+      </w:r>
+      <w:proofErr w:type="spellEnd"/>
+      <w:r>
+        <w:t xml:space="preserve"> 2</w:t>
+      </w:r>
+    </w:p>
+    <w:p>
+      <w:pPr>
+        <w:pStyle w:val="ListParagraph"/>
+        <w:tabs>
+          <w:tab w:val="left" w:pos="7991"/>
+        </w:tabs>
+        <w:spacing w:after="0" w:line="240" w:lineRule="auto"/>
+      </w:pPr>
+    </w:p>
+    <w:p>
+      <w:pPr>
+        <w:pStyle w:val="ListParagraph"/>
+        <w:tabs>
+          <w:tab w:val="left" w:pos="7991"/>
+        </w:tabs>
+        <w:spacing w:after="0" w:line="240" w:lineRule="auto"/>
+      </w:pPr>
+    </w:p>
+    <w:p>
+      <w:pPr>
+        <w:pStyle w:val="ListParagraph"/>
+        <w:numPr>
+          <w:ilvl w:val="0"/>
+          <w:numId w:val="1"/>
+        </w:numPr>
+        <w:tabs>
+          <w:tab w:val="left" w:pos="7991"/>
+        </w:tabs>
+        <w:spacing w:after="0" w:line="240" w:lineRule="auto"/>
+      </w:pPr>
+      <w:proofErr w:type="spellStart"/>
+      <w:r>
+        <w:t>Rahmat</w:t>
+      </w:r>
+      <w:proofErr w:type="spellEnd"/>
+      <w:r>
+        <w:t xml:space="preserve"> </w:t>
+      </w:r>
+      <w:proofErr w:type="spellStart"/>
+      <w:r>
+        <w:t>ingin</w:t>
+      </w:r>
+      <w:proofErr w:type="spellEnd"/>
+      <w:r>
+        <w:t xml:space="preserve"> </w:t>
+      </w:r>
+      <w:proofErr w:type="spellStart"/>
+      <w:r>
+        <w:t>mebuat</w:t>
+      </w:r>
+      <w:proofErr w:type="spellEnd"/>
+      <w:r>
+        <w:t xml:space="preserve"> </w:t>
+      </w:r>
+      <w:proofErr w:type="spellStart"/>
+      <w:r>
+        <w:t>teropong</w:t>
+      </w:r>
+      <w:proofErr w:type="spellEnd"/>
+      <w:r>
+        <w:t xml:space="preserve"> </w:t>
+      </w:r>
+      <w:proofErr w:type="spellStart"/>
+      <w:r>
+        <w:t>bumi</w:t>
+      </w:r>
+      <w:proofErr w:type="spellEnd"/>
+      <w:r>
+        <w:t xml:space="preserve"> </w:t>
+      </w:r>
+      <w:proofErr w:type="spellStart"/>
+      <w:r>
+        <w:t>menggunakan</w:t>
+      </w:r>
+      <w:proofErr w:type="spellEnd"/>
+      <w:r>
+        <w:t xml:space="preserve"> </w:t>
+      </w:r>
+      <w:proofErr w:type="spellStart"/>
+      <w:r>
+        <w:t>tiga</w:t>
+      </w:r>
+      <w:proofErr w:type="spellEnd"/>
+      <w:r>
+        <w:t xml:space="preserve"> </w:t>
+      </w:r>
+      <w:proofErr w:type="spellStart"/>
+      <w:r>
+        <w:t>buah</w:t>
+      </w:r>
+      <w:proofErr w:type="spellEnd"/>
+      <w:r>
+        <w:t xml:space="preserve"> </w:t>
+      </w:r>
+      <w:proofErr w:type="spellStart"/>
+      <w:r>
+        <w:t>lensa</w:t>
+      </w:r>
+      <w:proofErr w:type="spellEnd"/>
+      <w:r>
+        <w:t xml:space="preserve"> </w:t>
+      </w:r>
+      <w:proofErr w:type="spellStart"/>
+      <w:r>
+        <w:t>cembung</w:t>
+      </w:r>
+      <w:proofErr w:type="spellEnd"/>
+      <w:r>
+        <w:t xml:space="preserve"> </w:t>
+      </w:r>
+      <w:proofErr w:type="spellStart"/>
+      <w:r>
+        <w:t>berkekuatan</w:t>
+      </w:r>
+      <w:proofErr w:type="spellEnd"/>
+      <w:r>
+        <w:t xml:space="preserve"> +2d, +10d </w:t>
+      </w:r>
+      <w:proofErr w:type="spellStart"/>
+      <w:r>
+        <w:t>dan</w:t>
+      </w:r>
+      <w:proofErr w:type="spellEnd"/>
+      <w:r>
+        <w:t xml:space="preserve"> +40d. </w:t>
+      </w:r>
+      <w:proofErr w:type="spellStart"/>
+      <w:proofErr w:type="gramStart"/>
+      <w:r>
+        <w:t>bagaimana</w:t>
+      </w:r>
+      <w:proofErr w:type="spellEnd"/>
+      <w:proofErr w:type="gramEnd"/>
+      <w:r>
+        <w:t xml:space="preserve"> </w:t>
+      </w:r>
+      <w:proofErr w:type="spellStart"/>
+      <w:r>
+        <w:t>susunan</w:t>
+      </w:r>
+      <w:proofErr w:type="spellEnd"/>
+      <w:r>
+        <w:t xml:space="preserve"> </w:t>
+      </w:r>
+      <w:proofErr w:type="spellStart"/>
+      <w:r>
+        <w:t>lensa</w:t>
+      </w:r>
+      <w:proofErr w:type="spellEnd"/>
+      <w:r>
+        <w:t xml:space="preserve"> agar </w:t>
+      </w:r>
+      <w:proofErr w:type="spellStart"/>
+      <w:r>
+        <w:t>menghasilkan</w:t>
+      </w:r>
+      <w:proofErr w:type="spellEnd"/>
+      <w:r>
+        <w:t xml:space="preserve"> </w:t>
+      </w:r>
+      <w:proofErr w:type="spellStart"/>
+      <w:r>
+        <w:t>perbesaran</w:t>
+      </w:r>
+      <w:proofErr w:type="spellEnd"/>
+      <w:r>
+        <w:t xml:space="preserve"> </w:t>
+      </w:r>
+      <w:proofErr w:type="spellStart"/>
+      <w:r>
+        <w:t>terbesar</w:t>
+      </w:r>
+      <w:proofErr w:type="spellEnd"/>
+      <w:r>
+        <w:t>?</w:t>
+      </w:r>
+    </w:p>
+    <w:p>
+      <w:pPr>
+        <w:pStyle w:val="ListParagraph"/>
+        <w:tabs>
+          <w:tab w:val="left" w:pos="7991"/>
+        </w:tabs>
+        <w:spacing w:after="0" w:line="240" w:lineRule="auto"/>
+      </w:pPr>
+    </w:p>
+    <w:p>
+      <w:pPr>
+        <w:pStyle w:val="ListParagraph"/>
+        <w:tabs>
+          <w:tab w:val="left" w:pos="7991"/>
+        </w:tabs>
+        <w:spacing w:after="0" w:line="240" w:lineRule="auto"/>
+      </w:pPr>
+      <w:proofErr w:type="spellStart"/>
+      <w:proofErr w:type="gramStart"/>
+      <w:r>
+        <w:t>Hitunglah</w:t>
+      </w:r>
+      <w:proofErr w:type="spellEnd"/>
+      <w:r>
+        <w:t xml:space="preserve"> :</w:t>
+      </w:r>
+      <w:proofErr w:type="gramEnd"/>
+      <w:r>
+        <w:t xml:space="preserve"> a </w:t>
+      </w:r>
+      <w:proofErr w:type="spellStart"/>
+      <w:r>
+        <w:t>panjang</w:t>
+      </w:r>
+      <w:proofErr w:type="spellEnd"/>
+      <w:r>
+        <w:t xml:space="preserve"> </w:t>
+      </w:r>
+      <w:proofErr w:type="spellStart"/>
+      <w:r>
+        <w:t>teropong</w:t>
+      </w:r>
+      <w:proofErr w:type="spellEnd"/>
+    </w:p>
+    <w:p>
+      <w:pPr>
+        <w:pStyle w:val="ListParagraph"/>
+        <w:tabs>
+          <w:tab w:val="left" w:pos="7991"/>
+        </w:tabs>
+        <w:spacing w:after="0" w:line="240" w:lineRule="auto"/>
+      </w:pPr>
+      <w:r>
+        <w:t xml:space="preserve">                    </w:t>
+      </w:r>
+      <w:proofErr w:type="gramStart"/>
+      <w:r>
+        <w:t>b</w:t>
+      </w:r>
+      <w:proofErr w:type="gramEnd"/>
+      <w:r>
+        <w:t xml:space="preserve"> </w:t>
+      </w:r>
+      <w:proofErr w:type="spellStart"/>
+      <w:r>
+        <w:t>perbesaran</w:t>
+      </w:r>
+      <w:proofErr w:type="spellEnd"/>
+      <w:r>
+        <w:t xml:space="preserve"> total</w:t>
+      </w:r>
+    </w:p>
+    <w:p>
+      <w:pPr>
+        <w:pStyle w:val="ListParagraph"/>
+        <w:tabs>
+          <w:tab w:val="left" w:pos="7991"/>
+        </w:tabs>
+        <w:spacing w:after="0" w:line="240" w:lineRule="auto"/>
+      </w:pPr>
+    </w:p>
+    <w:p>
+      <w:pPr>
+        <w:pStyle w:val="ListParagraph"/>
+        <w:tabs>
+          <w:tab w:val="left" w:pos="7991"/>
+        </w:tabs>
+        <w:spacing w:after="0" w:line="240" w:lineRule="auto"/>
+      </w:pPr>
+    </w:p>
+    <w:p>
+      <w:pPr>
+        <w:pStyle w:val="ListParagraph"/>
+        <w:tabs>
+          <w:tab w:val="left" w:pos="7991"/>
+        </w:tabs>
+        <w:spacing w:after="0" w:line="240" w:lineRule="auto"/>
+      </w:pPr>
+      <w:proofErr w:type="spellStart"/>
+      <w:r>
+        <w:t>Susunan</w:t>
+      </w:r>
+      <w:proofErr w:type="spellEnd"/>
+      <w:r>
+        <w:t xml:space="preserve"> </w:t>
+      </w:r>
+      <w:proofErr w:type="spellStart"/>
+      <w:r>
+        <w:t>teropong</w:t>
+      </w:r>
+      <w:proofErr w:type="spellEnd"/>
+      <w:r>
+        <w:t xml:space="preserve"> 40 d </w:t>
+      </w:r>
+      <w:proofErr w:type="spellStart"/>
+      <w:r>
+        <w:t>sebagai</w:t>
+      </w:r>
+      <w:proofErr w:type="spellEnd"/>
+      <w:r>
+        <w:t xml:space="preserve"> </w:t>
+      </w:r>
+      <w:proofErr w:type="spellStart"/>
+      <w:proofErr w:type="gramStart"/>
+      <w:r>
+        <w:t>objektif</w:t>
+      </w:r>
+      <w:proofErr w:type="spellEnd"/>
+      <w:r>
+        <w:t xml:space="preserve"> ,</w:t>
+      </w:r>
+      <w:proofErr w:type="gramEnd"/>
+      <w:r>
+        <w:t xml:space="preserve"> 10 d </w:t>
+      </w:r>
+      <w:proofErr w:type="spellStart"/>
+      <w:r>
+        <w:t>sebagai</w:t>
+      </w:r>
+      <w:proofErr w:type="spellEnd"/>
+      <w:r>
+        <w:t xml:space="preserve"> </w:t>
+      </w:r>
+      <w:proofErr w:type="spellStart"/>
+      <w:r>
+        <w:t>pembalik</w:t>
+      </w:r>
+      <w:proofErr w:type="spellEnd"/>
+      <w:r>
+        <w:t xml:space="preserve"> , 2d </w:t>
+      </w:r>
+      <w:proofErr w:type="spellStart"/>
+      <w:r>
+        <w:t>sebagai</w:t>
+      </w:r>
+      <w:proofErr w:type="spellEnd"/>
+      <w:r>
+        <w:t xml:space="preserve"> </w:t>
+      </w:r>
+      <w:proofErr w:type="spellStart"/>
+      <w:r>
+        <w:t>okuler</w:t>
+      </w:r>
+      <w:proofErr w:type="spellEnd"/>
+    </w:p>
+    <w:p>
+      <w:pPr>
+        <w:pStyle w:val="ListParagraph"/>
+        <w:tabs>
+          <w:tab w:val="left" w:pos="7991"/>
+        </w:tabs>
+        <w:spacing w:after="0" w:line="240" w:lineRule="auto"/>
+      </w:pPr>
+      <w:r>
+        <w:t xml:space="preserve"> </w:t>
+      </w:r>
+      <w:r>
+        <w:tab/>
+      </w:r>
+    </w:p>
+    <w:p>
+      <w:pPr>
+        <w:tabs>
+          <w:tab w:val="left" w:pos="7991"/>
+        </w:tabs>
+        <w:spacing w:after="0" w:line="240" w:lineRule="auto"/>
+      </w:pPr>
+    </w:p>
+    <w:p>
+      <w:pPr>
+        <w:tabs>
+          <w:tab w:val="left" w:pos="7991"/>
+        </w:tabs>
+        <w:spacing w:after="0" w:line="240" w:lineRule="auto"/>
+      </w:pPr>
+    </w:p>
+    <w:p>
+      <w:pPr>
+        <w:tabs>
+          <w:tab w:val="left" w:pos="7991"/>
+        </w:tabs>
+        <w:spacing w:after="0" w:line="240" w:lineRule="auto"/>
+      </w:pPr>
+    </w:p>
+    <w:p>
+      <w:pPr>
+        <w:tabs>
+          <w:tab w:val="left" w:pos="7991"/>
+        </w:tabs>
+        <w:spacing w:after="0" w:line="240" w:lineRule="auto"/>
+      </w:pPr>
+      <w:r>
+        <w:t xml:space="preserve">a.) </w:t>
+      </w:r>
+      <w:r>
+        <w:t xml:space="preserve">d= </w:t>
+      </w:r>
+      <w:r>
+        <w:t>f</w:t>
+      </w:r>
+      <w:r>
+        <w:rPr>
+          <w:vertAlign w:val="subscript"/>
+        </w:rPr>
+        <w:t>ob</w:t>
+      </w:r>
+      <w:r>
+        <w:t>+</w:t>
+      </w:r>
+      <w:r>
+        <w:t>4f</w:t>
+      </w:r>
+      <w:r>
+        <w:rPr>
+          <w:vertAlign w:val="subscript"/>
+        </w:rPr>
+        <w:t>p</w:t>
+      </w:r>
+      <w:r>
+        <w:t xml:space="preserve"> + </w:t>
+      </w:r>
+      <w:proofErr w:type="spellStart"/>
+      <w:r>
+        <w:t>f</w:t>
+      </w:r>
+      <w:r>
+        <w:rPr>
+          <w:vertAlign w:val="subscript"/>
+        </w:rPr>
+        <w:t>ok</w:t>
+      </w:r>
+      <w:bookmarkStart w:id="0" w:name="_GoBack"/>
+      <w:bookmarkEnd w:id="0"/>
+      <w:proofErr w:type="spellEnd"/>
+    </w:p>
+    <w:p>
+      <w:pPr>
+        <w:tabs>
+          <w:tab w:val="left" w:pos="7991"/>
+        </w:tabs>
+        <w:spacing w:after="0" w:line="240" w:lineRule="auto"/>
+      </w:pPr>
+      <w:r>
+        <w:t xml:space="preserve">        = 40 + 4.10 + 2</w:t>
+      </w:r>
+    </w:p>
+    <w:p>
+      <w:pPr>
+        <w:tabs>
+          <w:tab w:val="left" w:pos="7991"/>
+        </w:tabs>
+        <w:spacing w:after="0" w:line="240" w:lineRule="auto"/>
+      </w:pPr>
+      <w:r>
+        <w:t xml:space="preserve">        =82</w:t>
+      </w:r>
+    </w:p>
+    <w:p>
+      <w:pPr>
+        <w:tabs>
+          <w:tab w:val="left" w:pos="7991"/>
+        </w:tabs>
+        <w:spacing w:after="0" w:line="240" w:lineRule="auto"/>
+      </w:pPr>
+    </w:p>
+    <w:p>
+      <w:pPr>
+        <w:tabs>
+          <w:tab w:val="left" w:pos="7991"/>
+        </w:tabs>
+        <w:spacing w:after="0" w:line="240" w:lineRule="auto"/>
+        <w:rPr>
+          <w:vertAlign w:val="subscript"/>
+        </w:rPr>
+      </w:pPr>
+      <w:r>
+        <w:t xml:space="preserve">b.) </w:t>
+      </w:r>
+      <w:r>
+        <w:t>m=f</w:t>
+      </w:r>
+      <w:r>
+        <w:rPr>
+          <w:vertAlign w:val="subscript"/>
+        </w:rPr>
+        <w:t>ob</w:t>
+      </w:r>
+      <w:r>
+        <w:t>/</w:t>
+      </w:r>
+      <w:proofErr w:type="spellStart"/>
+      <w:r>
+        <w:t>f</w:t>
+      </w:r>
+      <w:r>
+        <w:rPr>
+          <w:vertAlign w:val="subscript"/>
+        </w:rPr>
+        <w:t>ok</w:t>
+      </w:r>
+      <w:proofErr w:type="spellEnd"/>
+    </w:p>
+    <w:p>
+      <w:pPr>
+        <w:tabs>
+          <w:tab w:val="left" w:pos="7991"/>
+        </w:tabs>
+        <w:spacing w:after="0" w:line="240" w:lineRule="auto"/>
+      </w:pPr>
+    </w:p>
+    <w:p>
+      <w:pPr>
+        <w:tabs>
+          <w:tab w:val="left" w:pos="7991"/>
+        </w:tabs>
+        <w:spacing w:after="0" w:line="240" w:lineRule="auto"/>
+      </w:pPr>
+      <w:r>
+        <w:t xml:space="preserve">        =40/2 = 20 kali</w:t>
+      </w:r>
+    </w:p>
+    <w:p>
+      <w:pPr>
+        <w:tabs>
+          <w:tab w:val="left" w:pos="7991"/>
+        </w:tabs>
+        <w:spacing w:after="0" w:line="240" w:lineRule="auto"/>
+        <w:sectPr>
+          <w:type w:val="continuous"/>
+          <w:pgSz w:w="12240" w:h="20160" w:code="5"/>
+          <w:pgMar w:top="1440" w:right="1440" w:bottom="1440" w:left="1440" w:header="720" w:footer="720" w:gutter="0"/>
+          <w:cols w:space="720"/>
+          <w:docGrid w:linePitch="360"/>
+        </w:sectPr>
+      </w:pPr>
+    </w:p>
+    <w:p>
+      <w:pPr>
+        <w:tabs>
+          <w:tab w:val="left" w:pos="7991"/>
+        </w:tabs>
+        <w:spacing w:after="0" w:line="240" w:lineRule="auto"/>
+      </w:pPr>
       <w:r>
         <w:lastRenderedPageBreak/>
         <w:tab/>
       </w:r>
     </w:p>
     <w:sectPr>
-      <w:type w:val="continuous"/>
       <w:pgSz w:w="12240" w:h="15840"/>
       <w:pgMar w:top="1440" w:right="1440" w:bottom="1440" w:left="1440" w:header="720" w:footer="720" w:gutter="0"/>
       <w:cols w:space="720"/>
@@ -1403,8 +2271,97 @@
 </file>
 
 <file path=word/numbering.xml><?xml version="1.0" encoding="utf-8"?>
-<w:numbering xmlns:ve="http://schemas.openxmlformats.org/markup-compatibility/2006" xmlns:o="urn:schemas-microsoft-com:office:office" xmlns:r="http://schemas.openxmlformats.org/officeDocument/2006/relationships" xmlns:m="http://schemas.openxmlformats.org/officeDocument/2006/math" xmlns:v="urn:schemas-microsoft-com:vml" xmlns:wp="http://schemas.openxmlformats.org/drawingml/2006/wordprocessingDrawing" xmlns:w10="urn:schemas-microsoft-com:office:word" xmlns:w="http://schemas.openxmlformats.org/wordprocessingml/2006/main" xmlns:wne="http://schemas.microsoft.com/office/word/2006/wordml">
+<w:numbering xmlns:wpc="http://schemas.microsoft.com/office/word/2010/wordprocessingCanvas" xmlns:mc="http://schemas.openxmlformats.org/markup-compatibility/2006" xmlns:o="urn:schemas-microsoft-com:office:office" xmlns:r="http://schemas.openxmlformats.org/officeDocument/2006/relationships" xmlns:m="http://schemas.openxmlformats.org/officeDocument/2006/math" xmlns:v="urn:schemas-microsoft-com:vml" xmlns:wp14="http://schemas.microsoft.com/office/word/2010/wordprocessingDrawing" xmlns:wp="http://schemas.openxmlformats.org/drawingml/2006/wordprocessingDrawing" xmlns:w10="urn:schemas-microsoft-com:office:word" xmlns:w="http://schemas.openxmlformats.org/wordprocessingml/2006/main" xmlns:w14="http://schemas.microsoft.com/office/word/2010/wordml" xmlns:wpg="http://schemas.microsoft.com/office/word/2010/wordprocessingGroup" xmlns:wpi="http://schemas.microsoft.com/office/word/2010/wordprocessingInk" xmlns:wne="http://schemas.microsoft.com/office/word/2006/wordml" xmlns:wps="http://schemas.microsoft.com/office/word/2010/wordprocessingShape" mc:Ignorable="w14 wp14">
   <w:abstractNum w:abstractNumId="0">
+    <w:nsid w:val="466963DF"/>
+    <w:multiLevelType w:val="hybridMultilevel"/>
+    <w:tmpl w:val="67E6462E"/>
+    <w:lvl w:ilvl="0" w:tplc="2F60E12E">
+      <w:start w:val="3"/>
+      <w:numFmt w:val="decimal"/>
+      <w:lvlText w:val="%1"/>
+      <w:lvlJc w:val="left"/>
+      <w:pPr>
+        <w:ind w:left="1080" w:hanging="360"/>
+      </w:pPr>
+      <w:rPr>
+        <w:rFonts w:hint="default"/>
+      </w:rPr>
+    </w:lvl>
+    <w:lvl w:ilvl="1" w:tplc="38090019" w:tentative="1">
+      <w:start w:val="1"/>
+      <w:numFmt w:val="lowerLetter"/>
+      <w:lvlText w:val="%2."/>
+      <w:lvlJc w:val="left"/>
+      <w:pPr>
+        <w:ind w:left="1800" w:hanging="360"/>
+      </w:pPr>
+    </w:lvl>
+    <w:lvl w:ilvl="2" w:tplc="3809001B" w:tentative="1">
+      <w:start w:val="1"/>
+      <w:numFmt w:val="lowerRoman"/>
+      <w:lvlText w:val="%3."/>
+      <w:lvlJc w:val="right"/>
+      <w:pPr>
+        <w:ind w:left="2520" w:hanging="180"/>
+      </w:pPr>
+    </w:lvl>
+    <w:lvl w:ilvl="3" w:tplc="3809000F" w:tentative="1">
+      <w:start w:val="1"/>
+      <w:numFmt w:val="decimal"/>
+      <w:lvlText w:val="%4."/>
+      <w:lvlJc w:val="left"/>
+      <w:pPr>
+        <w:ind w:left="3240" w:hanging="360"/>
+      </w:pPr>
+    </w:lvl>
+    <w:lvl w:ilvl="4" w:tplc="38090019" w:tentative="1">
+      <w:start w:val="1"/>
+      <w:numFmt w:val="lowerLetter"/>
+      <w:lvlText w:val="%5."/>
+      <w:lvlJc w:val="left"/>
+      <w:pPr>
+        <w:ind w:left="3960" w:hanging="360"/>
+      </w:pPr>
+    </w:lvl>
+    <w:lvl w:ilvl="5" w:tplc="3809001B" w:tentative="1">
+      <w:start w:val="1"/>
+      <w:numFmt w:val="lowerRoman"/>
+      <w:lvlText w:val="%6."/>
+      <w:lvlJc w:val="right"/>
+      <w:pPr>
+        <w:ind w:left="4680" w:hanging="180"/>
+      </w:pPr>
+    </w:lvl>
+    <w:lvl w:ilvl="6" w:tplc="3809000F" w:tentative="1">
+      <w:start w:val="1"/>
+      <w:numFmt w:val="decimal"/>
+      <w:lvlText w:val="%7."/>
+      <w:lvlJc w:val="left"/>
+      <w:pPr>
+        <w:ind w:left="5400" w:hanging="360"/>
+      </w:pPr>
+    </w:lvl>
+    <w:lvl w:ilvl="7" w:tplc="38090019" w:tentative="1">
+      <w:start w:val="1"/>
+      <w:numFmt w:val="lowerLetter"/>
+      <w:lvlText w:val="%8."/>
+      <w:lvlJc w:val="left"/>
+      <w:pPr>
+        <w:ind w:left="6120" w:hanging="360"/>
+      </w:pPr>
+    </w:lvl>
+    <w:lvl w:ilvl="8" w:tplc="3809001B" w:tentative="1">
+      <w:start w:val="1"/>
+      <w:numFmt w:val="lowerRoman"/>
+      <w:lvlText w:val="%9."/>
+      <w:lvlJc w:val="right"/>
+      <w:pPr>
+        <w:ind w:left="6840" w:hanging="180"/>
+      </w:pPr>
+    </w:lvl>
+  </w:abstractNum>
+  <w:abstractNum w:abstractNumId="1">
     <w:nsid w:val="49DA7E9A"/>
     <w:multiLevelType w:val="hybridMultilevel"/>
     <w:tmpl w:val="D50CB718"/>
@@ -1493,14 +2450,109 @@
       </w:pPr>
     </w:lvl>
   </w:abstractNum>
+  <w:abstractNum w:abstractNumId="2">
+    <w:nsid w:val="5DCF13BB"/>
+    <w:multiLevelType w:val="hybridMultilevel"/>
+    <w:tmpl w:val="11F8A69A"/>
+    <w:lvl w:ilvl="0" w:tplc="868AFCFC">
+      <w:start w:val="1"/>
+      <w:numFmt w:val="lowerLetter"/>
+      <w:lvlText w:val="%1.)"/>
+      <w:lvlJc w:val="left"/>
+      <w:pPr>
+        <w:ind w:left="720" w:hanging="360"/>
+      </w:pPr>
+      <w:rPr>
+        <w:rFonts w:hint="default"/>
+      </w:rPr>
+    </w:lvl>
+    <w:lvl w:ilvl="1" w:tplc="38090019" w:tentative="1">
+      <w:start w:val="1"/>
+      <w:numFmt w:val="lowerLetter"/>
+      <w:lvlText w:val="%2."/>
+      <w:lvlJc w:val="left"/>
+      <w:pPr>
+        <w:ind w:left="1440" w:hanging="360"/>
+      </w:pPr>
+    </w:lvl>
+    <w:lvl w:ilvl="2" w:tplc="3809001B" w:tentative="1">
+      <w:start w:val="1"/>
+      <w:numFmt w:val="lowerRoman"/>
+      <w:lvlText w:val="%3."/>
+      <w:lvlJc w:val="right"/>
+      <w:pPr>
+        <w:ind w:left="2160" w:hanging="180"/>
+      </w:pPr>
+    </w:lvl>
+    <w:lvl w:ilvl="3" w:tplc="3809000F" w:tentative="1">
+      <w:start w:val="1"/>
+      <w:numFmt w:val="decimal"/>
+      <w:lvlText w:val="%4."/>
+      <w:lvlJc w:val="left"/>
+      <w:pPr>
+        <w:ind w:left="2880" w:hanging="360"/>
+      </w:pPr>
+    </w:lvl>
+    <w:lvl w:ilvl="4" w:tplc="38090019" w:tentative="1">
+      <w:start w:val="1"/>
+      <w:numFmt w:val="lowerLetter"/>
+      <w:lvlText w:val="%5."/>
+      <w:lvlJc w:val="left"/>
+      <w:pPr>
+        <w:ind w:left="3600" w:hanging="360"/>
+      </w:pPr>
+    </w:lvl>
+    <w:lvl w:ilvl="5" w:tplc="3809001B" w:tentative="1">
+      <w:start w:val="1"/>
+      <w:numFmt w:val="lowerRoman"/>
+      <w:lvlText w:val="%6."/>
+      <w:lvlJc w:val="right"/>
+      <w:pPr>
+        <w:ind w:left="4320" w:hanging="180"/>
+      </w:pPr>
+    </w:lvl>
+    <w:lvl w:ilvl="6" w:tplc="3809000F" w:tentative="1">
+      <w:start w:val="1"/>
+      <w:numFmt w:val="decimal"/>
+      <w:lvlText w:val="%7."/>
+      <w:lvlJc w:val="left"/>
+      <w:pPr>
+        <w:ind w:left="5040" w:hanging="360"/>
+      </w:pPr>
+    </w:lvl>
+    <w:lvl w:ilvl="7" w:tplc="38090019" w:tentative="1">
+      <w:start w:val="1"/>
+      <w:numFmt w:val="lowerLetter"/>
+      <w:lvlText w:val="%8."/>
+      <w:lvlJc w:val="left"/>
+      <w:pPr>
+        <w:ind w:left="5760" w:hanging="360"/>
+      </w:pPr>
+    </w:lvl>
+    <w:lvl w:ilvl="8" w:tplc="3809001B" w:tentative="1">
+      <w:start w:val="1"/>
+      <w:numFmt w:val="lowerRoman"/>
+      <w:lvlText w:val="%9."/>
+      <w:lvlJc w:val="right"/>
+      <w:pPr>
+        <w:ind w:left="6480" w:hanging="180"/>
+      </w:pPr>
+    </w:lvl>
+  </w:abstractNum>
   <w:num w:numId="1">
+    <w:abstractNumId w:val="1"/>
+  </w:num>
+  <w:num w:numId="2">
     <w:abstractNumId w:val="0"/>
+  </w:num>
+  <w:num w:numId="3">
+    <w:abstractNumId w:val="2"/>
   </w:num>
 </w:numbering>
 </file>
 
 <file path=word/styles.xml><?xml version="1.0" encoding="utf-8"?>
-<w:styles xmlns:r="http://schemas.openxmlformats.org/officeDocument/2006/relationships" xmlns:w="http://schemas.openxmlformats.org/wordprocessingml/2006/main">
+<w:styles xmlns:mc="http://schemas.openxmlformats.org/markup-compatibility/2006" xmlns:r="http://schemas.openxmlformats.org/officeDocument/2006/relationships" xmlns:w="http://schemas.openxmlformats.org/wordprocessingml/2006/main" xmlns:w14="http://schemas.microsoft.com/office/word/2010/wordml" mc:Ignorable="w14">
   <w:docDefaults>
     <w:rPrDefault>
       <w:rPr>
@@ -1671,7 +2723,6 @@
     <w:uiPriority w:val="99"/>
     <w:semiHidden/>
     <w:unhideWhenUsed/>
-    <w:qFormat/>
     <w:tblPr>
       <w:tblInd w:w="0" w:type="dxa"/>
       <w:tblCellMar>
@@ -1738,6 +2789,196 @@
       <w:sz w:val="16"/>
       <w:szCs w:val="16"/>
     </w:rPr>
+  </w:style>
+</w:styles>
+</file>
+
+<file path=word/stylesWithEffects.xml><?xml version="1.0" encoding="utf-8"?>
+<w:styles xmlns:wpc="http://schemas.microsoft.com/office/word/2010/wordprocessingCanvas" xmlns:mc="http://schemas.openxmlformats.org/markup-compatibility/2006" xmlns:o="urn:schemas-microsoft-com:office:office" xmlns:r="http://schemas.openxmlformats.org/officeDocument/2006/relationships" xmlns:m="http://schemas.openxmlformats.org/officeDocument/2006/math" xmlns:v="urn:schemas-microsoft-com:vml" xmlns:wp14="http://schemas.microsoft.com/office/word/2010/wordprocessingDrawing" xmlns:wp="http://schemas.openxmlformats.org/drawingml/2006/wordprocessingDrawing" xmlns:w10="urn:schemas-microsoft-com:office:word" xmlns:w="http://schemas.openxmlformats.org/wordprocessingml/2006/main" xmlns:w14="http://schemas.microsoft.com/office/word/2010/wordml" xmlns:wpg="http://schemas.microsoft.com/office/word/2010/wordprocessingGroup" xmlns:wpi="http://schemas.microsoft.com/office/word/2010/wordprocessingInk" xmlns:wne="http://schemas.microsoft.com/office/word/2006/wordml" xmlns:wps="http://schemas.microsoft.com/office/word/2010/wordprocessingShape" mc:Ignorable="w14 wp14">
+  <w:docDefaults>
+    <w:rPrDefault>
+      <w:rPr>
+        <w:rFonts w:asciiTheme="minorHAnsi" w:eastAsiaTheme="minorEastAsia" w:hAnsiTheme="minorHAnsi" w:cstheme="minorBidi"/>
+        <w:sz w:val="22"/>
+        <w:szCs w:val="22"/>
+        <w:lang w:val="en-ID" w:eastAsia="en-ID" w:bidi="ar-SA"/>
+      </w:rPr>
+    </w:rPrDefault>
+    <w:pPrDefault>
+      <w:pPr>
+        <w:spacing w:after="200" w:line="276" w:lineRule="auto"/>
+      </w:pPr>
+    </w:pPrDefault>
+  </w:docDefaults>
+  <w:latentStyles w:defLockedState="0" w:defUIPriority="99" w:defSemiHidden="1" w:defUnhideWhenUsed="1" w:defQFormat="0" w:count="267">
+    <w:lsdException w:name="Normal" w:semiHidden="0" w:uiPriority="0" w:unhideWhenUsed="0" w:qFormat="1"/>
+    <w:lsdException w:name="heading 1" w:semiHidden="0" w:uiPriority="9" w:unhideWhenUsed="0" w:qFormat="1"/>
+    <w:lsdException w:name="heading 2" w:uiPriority="9" w:qFormat="1"/>
+    <w:lsdException w:name="heading 3" w:uiPriority="9" w:qFormat="1"/>
+    <w:lsdException w:name="heading 4" w:uiPriority="9" w:qFormat="1"/>
+    <w:lsdException w:name="heading 5" w:uiPriority="9" w:qFormat="1"/>
+    <w:lsdException w:name="heading 6" w:uiPriority="9" w:qFormat="1"/>
+    <w:lsdException w:name="heading 7" w:uiPriority="9" w:qFormat="1"/>
+    <w:lsdException w:name="heading 8" w:uiPriority="9" w:qFormat="1"/>
+    <w:lsdException w:name="heading 9" w:uiPriority="9" w:qFormat="1"/>
+    <w:lsdException w:name="toc 1" w:uiPriority="39"/>
+    <w:lsdException w:name="toc 2" w:uiPriority="39"/>
+    <w:lsdException w:name="toc 3" w:uiPriority="39"/>
+    <w:lsdException w:name="toc 4" w:uiPriority="39"/>
+    <w:lsdException w:name="toc 5" w:uiPriority="39"/>
+    <w:lsdException w:name="toc 6" w:uiPriority="39"/>
+    <w:lsdException w:name="toc 7" w:uiPriority="39"/>
+    <w:lsdException w:name="toc 8" w:uiPriority="39"/>
+    <w:lsdException w:name="toc 9" w:uiPriority="39"/>
+    <w:lsdException w:name="caption" w:uiPriority="35" w:qFormat="1"/>
+    <w:lsdException w:name="Title" w:semiHidden="0" w:uiPriority="10" w:unhideWhenUsed="0" w:qFormat="1"/>
+    <w:lsdException w:name="Default Paragraph Font" w:uiPriority="1"/>
+    <w:lsdException w:name="Subtitle" w:semiHidden="0" w:uiPriority="11" w:unhideWhenUsed="0" w:qFormat="1"/>
+    <w:lsdException w:name="Strong" w:semiHidden="0" w:uiPriority="22" w:unhideWhenUsed="0" w:qFormat="1"/>
+    <w:lsdException w:name="Emphasis" w:semiHidden="0" w:uiPriority="20" w:unhideWhenUsed="0" w:qFormat="1"/>
+    <w:lsdException w:name="Table Grid" w:semiHidden="0" w:uiPriority="59" w:unhideWhenUsed="0"/>
+    <w:lsdException w:name="Placeholder Text" w:unhideWhenUsed="0"/>
+    <w:lsdException w:name="No Spacing" w:semiHidden="0" w:uiPriority="1" w:unhideWhenUsed="0" w:qFormat="1"/>
+    <w:lsdException w:name="Light Shading" w:semiHidden="0" w:uiPriority="60" w:unhideWhenUsed="0"/>
+    <w:lsdException w:name="Light List" w:semiHidden="0" w:uiPriority="61" w:unhideWhenUsed="0"/>
+    <w:lsdException w:name="Light Grid" w:semiHidden="0" w:uiPriority="62" w:unhideWhenUsed="0"/>
+    <w:lsdException w:name="Medium Shading 1" w:semiHidden="0" w:uiPriority="63" w:unhideWhenUsed="0"/>
+    <w:lsdException w:name="Medium Shading 2" w:semiHidden="0" w:uiPriority="64" w:unhideWhenUsed="0"/>
+    <w:lsdException w:name="Medium List 1" w:semiHidden="0" w:uiPriority="65" w:unhideWhenUsed="0"/>
+    <w:lsdException w:name="Medium List 2" w:semiHidden="0" w:uiPriority="66" w:unhideWhenUsed="0"/>
+    <w:lsdException w:name="Medium Grid 1" w:semiHidden="0" w:uiPriority="67" w:unhideWhenUsed="0"/>
+    <w:lsdException w:name="Medium Grid 2" w:semiHidden="0" w:uiPriority="68" w:unhideWhenUsed="0"/>
+    <w:lsdException w:name="Medium Grid 3" w:semiHidden="0" w:uiPriority="69" w:unhideWhenUsed="0"/>
+    <w:lsdException w:name="Dark List" w:semiHidden="0" w:uiPriority="70" w:unhideWhenUsed="0"/>
+    <w:lsdException w:name="Colorful Shading" w:semiHidden="0" w:uiPriority="71" w:unhideWhenUsed="0"/>
+    <w:lsdException w:name="Colorful List" w:semiHidden="0" w:uiPriority="72" w:unhideWhenUsed="0"/>
+    <w:lsdException w:name="Colorful Grid" w:semiHidden="0" w:uiPriority="73" w:unhideWhenUsed="0"/>
+    <w:lsdException w:name="Light Shading Accent 1" w:semiHidden="0" w:uiPriority="60" w:unhideWhenUsed="0"/>
+    <w:lsdException w:name="Light List Accent 1" w:semiHidden="0" w:uiPriority="61" w:unhideWhenUsed="0"/>
+    <w:lsdException w:name="Light Grid Accent 1" w:semiHidden="0" w:uiPriority="62" w:unhideWhenUsed="0"/>
+    <w:lsdException w:name="Medium Shading 1 Accent 1" w:semiHidden="0" w:uiPriority="63" w:unhideWhenUsed="0"/>
+    <w:lsdException w:name="Medium Shading 2 Accent 1" w:semiHidden="0" w:uiPriority="64" w:unhideWhenUsed="0"/>
+    <w:lsdException w:name="Medium List 1 Accent 1" w:semiHidden="0" w:uiPriority="65" w:unhideWhenUsed="0"/>
+    <w:lsdException w:name="Revision" w:unhideWhenUsed="0"/>
+    <w:lsdException w:name="List Paragraph" w:semiHidden="0" w:uiPriority="34" w:unhideWhenUsed="0" w:qFormat="1"/>
+    <w:lsdException w:name="Quote" w:semiHidden="0" w:uiPriority="29" w:unhideWhenUsed="0" w:qFormat="1"/>
+    <w:lsdException w:name="Intense Quote" w:semiHidden="0" w:uiPriority="30" w:unhideWhenUsed="0" w:qFormat="1"/>
+    <w:lsdException w:name="Medium List 2 Accent 1" w:semiHidden="0" w:uiPriority="66" w:unhideWhenUsed="0"/>
+    <w:lsdException w:name="Medium Grid 1 Accent 1" w:semiHidden="0" w:uiPriority="67" w:unhideWhenUsed="0"/>
+    <w:lsdException w:name="Medium Grid 2 Accent 1" w:semiHidden="0" w:uiPriority="68" w:unhideWhenUsed="0"/>
+    <w:lsdException w:name="Medium Grid 3 Accent 1" w:semiHidden="0" w:uiPriority="69" w:unhideWhenUsed="0"/>
+    <w:lsdException w:name="Dark List Accent 1" w:semiHidden="0" w:uiPriority="70" w:unhideWhenUsed="0"/>
+    <w:lsdException w:name="Colorful Shading Accent 1" w:semiHidden="0" w:uiPriority="71" w:unhideWhenUsed="0"/>
+    <w:lsdException w:name="Colorful List Accent 1" w:semiHidden="0" w:uiPriority="72" w:unhideWhenUsed="0"/>
+    <w:lsdException w:name="Colorful Grid Accent 1" w:semiHidden="0" w:uiPriority="73" w:unhideWhenUsed="0"/>
+    <w:lsdException w:name="Light Shading Accent 2" w:semiHidden="0" w:uiPriority="60" w:unhideWhenUsed="0"/>
+    <w:lsdException w:name="Light List Accent 2" w:semiHidden="0" w:uiPriority="61" w:unhideWhenUsed="0"/>
+    <w:lsdException w:name="Light Grid Accent 2" w:semiHidden="0" w:uiPriority="62" w:unhideWhenUsed="0"/>
+    <w:lsdException w:name="Medium Shading 1 Accent 2" w:semiHidden="0" w:uiPriority="63" w:unhideWhenUsed="0"/>
+    <w:lsdException w:name="Medium Shading 2 Accent 2" w:semiHidden="0" w:uiPriority="64" w:unhideWhenUsed="0"/>
+    <w:lsdException w:name="Medium List 1 Accent 2" w:semiHidden="0" w:uiPriority="65" w:unhideWhenUsed="0"/>
+    <w:lsdException w:name="Medium List 2 Accent 2" w:semiHidden="0" w:uiPriority="66" w:unhideWhenUsed="0"/>
+    <w:lsdException w:name="Medium Grid 1 Accent 2" w:semiHidden="0" w:uiPriority="67" w:unhideWhenUsed="0"/>
+    <w:lsdException w:name="Medium Grid 2 Accent 2" w:semiHidden="0" w:uiPriority="68" w:unhideWhenUsed="0"/>
+    <w:lsdException w:name="Medium Grid 3 Accent 2" w:semiHidden="0" w:uiPriority="69" w:unhideWhenUsed="0"/>
+    <w:lsdException w:name="Dark List Accent 2" w:semiHidden="0" w:uiPriority="70" w:unhideWhenUsed="0"/>
+    <w:lsdException w:name="Colorful Shading Accent 2" w:semiHidden="0" w:uiPriority="71" w:unhideWhenUsed="0"/>
+    <w:lsdException w:name="Colorful List Accent 2" w:semiHidden="0" w:uiPriority="72" w:unhideWhenUsed="0"/>
+    <w:lsdException w:name="Colorful Grid Accent 2" w:semiHidden="0" w:uiPriority="73" w:unhideWhenUsed="0"/>
+    <w:lsdException w:name="Light Shading Accent 3" w:semiHidden="0" w:uiPriority="60" w:unhideWhenUsed="0"/>
+    <w:lsdException w:name="Light List Accent 3" w:semiHidden="0" w:uiPriority="61" w:unhideWhenUsed="0"/>
+    <w:lsdException w:name="Light Grid Accent 3" w:semiHidden="0" w:uiPriority="62" w:unhideWhenUsed="0"/>
+    <w:lsdException w:name="Medium Shading 1 Accent 3" w:semiHidden="0" w:uiPriority="63" w:unhideWhenUsed="0"/>
+    <w:lsdException w:name="Medium Shading 2 Accent 3" w:semiHidden="0" w:uiPriority="64" w:unhideWhenUsed="0"/>
+    <w:lsdException w:name="Medium List 1 Accent 3" w:semiHidden="0" w:uiPriority="65" w:unhideWhenUsed="0"/>
+    <w:lsdException w:name="Medium List 2 Accent 3" w:semiHidden="0" w:uiPriority="66" w:unhideWhenUsed="0"/>
+    <w:lsdException w:name="Medium Grid 1 Accent 3" w:semiHidden="0" w:uiPriority="67" w:unhideWhenUsed="0"/>
+    <w:lsdException w:name="Medium Grid 2 Accent 3" w:semiHidden="0" w:uiPriority="68" w:unhideWhenUsed="0"/>
+    <w:lsdException w:name="Medium Grid 3 Accent 3" w:semiHidden="0" w:uiPriority="69" w:unhideWhenUsed="0"/>
+    <w:lsdException w:name="Dark List Accent 3" w:semiHidden="0" w:uiPriority="70" w:unhideWhenUsed="0"/>
+    <w:lsdException w:name="Colorful Shading Accent 3" w:semiHidden="0" w:uiPriority="71" w:unhideWhenUsed="0"/>
+    <w:lsdException w:name="Colorful List Accent 3" w:semiHidden="0" w:uiPriority="72" w:unhideWhenUsed="0"/>
+    <w:lsdException w:name="Colorful Grid Accent 3" w:semiHidden="0" w:uiPriority="73" w:unhideWhenUsed="0"/>
+    <w:lsdException w:name="Light Shading Accent 4" w:semiHidden="0" w:uiPriority="60" w:unhideWhenUsed="0"/>
+    <w:lsdException w:name="Light List Accent 4" w:semiHidden="0" w:uiPriority="61" w:unhideWhenUsed="0"/>
+    <w:lsdException w:name="Light Grid Accent 4" w:semiHidden="0" w:uiPriority="62" w:unhideWhenUsed="0"/>
+    <w:lsdException w:name="Medium Shading 1 Accent 4" w:semiHidden="0" w:uiPriority="63" w:unhideWhenUsed="0"/>
+    <w:lsdException w:name="Medium Shading 2 Accent 4" w:semiHidden="0" w:uiPriority="64" w:unhideWhenUsed="0"/>
+    <w:lsdException w:name="Medium List 1 Accent 4" w:semiHidden="0" w:uiPriority="65" w:unhideWhenUsed="0"/>
+    <w:lsdException w:name="Medium List 2 Accent 4" w:semiHidden="0" w:uiPriority="66" w:unhideWhenUsed="0"/>
+    <w:lsdException w:name="Medium Grid 1 Accent 4" w:semiHidden="0" w:uiPriority="67" w:unhideWhenUsed="0"/>
+    <w:lsdException w:name="Medium Grid 2 Accent 4" w:semiHidden="0" w:uiPriority="68" w:unhideWhenUsed="0"/>
+    <w:lsdException w:name="Medium Grid 3 Accent 4" w:semiHidden="0" w:uiPriority="69" w:unhideWhenUsed="0"/>
+    <w:lsdException w:name="Dark List Accent 4" w:semiHidden="0" w:uiPriority="70" w:unhideWhenUsed="0"/>
+    <w:lsdException w:name="Colorful Shading Accent 4" w:semiHidden="0" w:uiPriority="71" w:unhideWhenUsed="0"/>
+    <w:lsdException w:name="Colorful List Accent 4" w:semiHidden="0" w:uiPriority="72" w:unhideWhenUsed="0"/>
+    <w:lsdException w:name="Colorful Grid Accent 4" w:semiHidden="0" w:uiPriority="73" w:unhideWhenUsed="0"/>
+    <w:lsdException w:name="Light Shading Accent 5" w:semiHidden="0" w:uiPriority="60" w:unhideWhenUsed="0"/>
+    <w:lsdException w:name="Light List Accent 5" w:semiHidden="0" w:uiPriority="61" w:unhideWhenUsed="0"/>
+    <w:lsdException w:name="Light Grid Accent 5" w:semiHidden="0" w:uiPriority="62" w:unhideWhenUsed="0"/>
+    <w:lsdException w:name="Medium Shading 1 Accent 5" w:semiHidden="0" w:uiPriority="63" w:unhideWhenUsed="0"/>
+    <w:lsdException w:name="Medium Shading 2 Accent 5" w:semiHidden="0" w:uiPriority="64" w:unhideWhenUsed="0"/>
+    <w:lsdException w:name="Medium List 1 Accent 5" w:semiHidden="0" w:uiPriority="65" w:unhideWhenUsed="0"/>
+    <w:lsdException w:name="Medium List 2 Accent 5" w:semiHidden="0" w:uiPriority="66" w:unhideWhenUsed="0"/>
+    <w:lsdException w:name="Medium Grid 1 Accent 5" w:semiHidden="0" w:uiPriority="67" w:unhideWhenUsed="0"/>
+    <w:lsdException w:name="Medium Grid 2 Accent 5" w:semiHidden="0" w:uiPriority="68" w:unhideWhenUsed="0"/>
+    <w:lsdException w:name="Medium Grid 3 Accent 5" w:semiHidden="0" w:uiPriority="69" w:unhideWhenUsed="0"/>
+    <w:lsdException w:name="Dark List Accent 5" w:semiHidden="0" w:uiPriority="70" w:unhideWhenUsed="0"/>
+    <w:lsdException w:name="Colorful Shading Accent 5" w:semiHidden="0" w:uiPriority="71" w:unhideWhenUsed="0"/>
+    <w:lsdException w:name="Colorful List Accent 5" w:semiHidden="0" w:uiPriority="72" w:unhideWhenUsed="0"/>
+    <w:lsdException w:name="Colorful Grid Accent 5" w:semiHidden="0" w:uiPriority="73" w:unhideWhenUsed="0"/>
+    <w:lsdException w:name="Light Shading Accent 6" w:semiHidden="0" w:uiPriority="60" w:unhideWhenUsed="0"/>
+    <w:lsdException w:name="Light List Accent 6" w:semiHidden="0" w:uiPriority="61" w:unhideWhenUsed="0"/>
+    <w:lsdException w:name="Light Grid Accent 6" w:semiHidden="0" w:uiPriority="62" w:unhideWhenUsed="0"/>
+    <w:lsdException w:name="Medium Shading 1 Accent 6" w:semiHidden="0" w:uiPriority="63" w:unhideWhenUsed="0"/>
+    <w:lsdException w:name="Medium Shading 2 Accent 6" w:semiHidden="0" w:uiPriority="64" w:unhideWhenUsed="0"/>
+    <w:lsdException w:name="Medium List 1 Accent 6" w:semiHidden="0" w:uiPriority="65" w:unhideWhenUsed="0"/>
+    <w:lsdException w:name="Medium List 2 Accent 6" w:semiHidden="0" w:uiPriority="66" w:unhideWhenUsed="0"/>
+    <w:lsdException w:name="Medium Grid 1 Accent 6" w:semiHidden="0" w:uiPriority="67" w:unhideWhenUsed="0"/>
+    <w:lsdException w:name="Medium Grid 2 Accent 6" w:semiHidden="0" w:uiPriority="68" w:unhideWhenUsed="0"/>
+    <w:lsdException w:name="Medium Grid 3 Accent 6" w:semiHidden="0" w:uiPriority="69" w:unhideWhenUsed="0"/>
+    <w:lsdException w:name="Dark List Accent 6" w:semiHidden="0" w:uiPriority="70" w:unhideWhenUsed="0"/>
+    <w:lsdException w:name="Colorful Shading Accent 6" w:semiHidden="0" w:uiPriority="71" w:unhideWhenUsed="0"/>
+    <w:lsdException w:name="Colorful List Accent 6" w:semiHidden="0" w:uiPriority="72" w:unhideWhenUsed="0"/>
+    <w:lsdException w:name="Colorful Grid Accent 6" w:semiHidden="0" w:uiPriority="73" w:unhideWhenUsed="0"/>
+    <w:lsdException w:name="Subtle Emphasis" w:semiHidden="0" w:uiPriority="19" w:unhideWhenUsed="0" w:qFormat="1"/>
+    <w:lsdException w:name="Intense Emphasis" w:semiHidden="0" w:uiPriority="21" w:unhideWhenUsed="0" w:qFormat="1"/>
+    <w:lsdException w:name="Subtle Reference" w:semiHidden="0" w:uiPriority="31" w:unhideWhenUsed="0" w:qFormat="1"/>
+    <w:lsdException w:name="Intense Reference" w:semiHidden="0" w:uiPriority="32" w:unhideWhenUsed="0" w:qFormat="1"/>
+    <w:lsdException w:name="Book Title" w:semiHidden="0" w:uiPriority="33" w:unhideWhenUsed="0" w:qFormat="1"/>
+    <w:lsdException w:name="Bibliography" w:uiPriority="37"/>
+    <w:lsdException w:name="TOC Heading" w:uiPriority="39" w:qFormat="1"/>
+  </w:latentStyles>
+  <w:style w:type="paragraph" w:default="1" w:styleId="Normal">
+    <w:name w:val="Normal"/>
+    <w:qFormat/>
+  </w:style>
+  <w:style w:type="character" w:default="1" w:styleId="DefaultParagraphFont">
+    <w:name w:val="Default Paragraph Font"/>
+    <w:uiPriority w:val="1"/>
+    <w:semiHidden/>
+    <w:unhideWhenUsed/>
+  </w:style>
+  <w:style w:type="table" w:default="1" w:styleId="TableNormal">
+    <w:name w:val="Normal Table"/>
+    <w:uiPriority w:val="99"/>
+    <w:semiHidden/>
+    <w:unhideWhenUsed/>
+    <w:tblPr>
+      <w:tblInd w:w="0" w:type="dxa"/>
+      <w:tblCellMar>
+        <w:top w:w="0" w:type="dxa"/>
+        <w:left w:w="108" w:type="dxa"/>
+        <w:bottom w:w="0" w:type="dxa"/>
+        <w:right w:w="108" w:type="dxa"/>
+      </w:tblCellMar>
+    </w:tblPr>
+  </w:style>
+  <w:style w:type="numbering" w:default="1" w:styleId="NoList">
+    <w:name w:val="No List"/>
+    <w:uiPriority w:val="99"/>
+    <w:semiHidden/>
+    <w:unhideWhenUsed/>
   </w:style>
 </w:styles>
 </file>
@@ -2030,7 +3271,7 @@
 </file>
 
 <file path=customXml/itemProps1.xml><?xml version="1.0" encoding="utf-8"?>
-<ds:datastoreItem xmlns:ds="http://schemas.openxmlformats.org/officeDocument/2006/customXml" ds:itemID="{0F67FAB3-C379-422B-8455-C887CEF85F2A}">
+<ds:datastoreItem xmlns:ds="http://schemas.openxmlformats.org/officeDocument/2006/customXml" ds:itemID="{14B7C5F0-38B5-4574-80E2-802CEC32CB1E}">
   <ds:schemaRefs>
     <ds:schemaRef ds:uri="http://schemas.openxmlformats.org/officeDocument/2006/bibliography"/>
   </ds:schemaRefs>

</xml_diff>